<commit_message>
add nine files for backtracking
</commit_message>
<xml_diff>
--- a/Five_Hundred_Programming/500编程题目.docx
+++ b/Five_Hundred_Programming/500编程题目.docx
@@ -22779,19 +22779,28 @@
         <w:jc w:val="left"/>
       </w:pPr>
       <w:r>
-        <w:fldChar w:fldCharType="begin"/>
-      </w:r>
-      <w:r>
+        <w:rPr>
+          <w:color w:val="FF0000"/>
+        </w:rPr>
+        <w:fldChar w:fldCharType="begin"/>
+      </w:r>
+      <w:r>
+        <w:rPr>
+          <w:color w:val="FF0000"/>
+        </w:rPr>
         <w:instrText xml:space="preserve"> HYPERLINK "http://www.techiedelight.com/print-possible-solutions-n-queens-problem/" \h </w:instrText>
       </w:r>
       <w:r>
-        <w:fldChar w:fldCharType="separate"/>
-      </w:r>
-      <w:r>
-        <w:rPr>
-          <w:rStyle w:val="9"/>
-          <w:rFonts w:ascii="Georgia" w:hAnsi="Georgia" w:cs="Times New Roman"/>
-          <w:color w:val="2B6DAD"/>
+        <w:rPr>
+          <w:color w:val="FF0000"/>
+        </w:rPr>
+        <w:fldChar w:fldCharType="separate"/>
+      </w:r>
+      <w:r>
+        <w:rPr>
+          <w:rStyle w:val="9"/>
+          <w:rFonts w:ascii="Georgia" w:hAnsi="Georgia" w:cs="Times New Roman"/>
+          <w:color w:val="FF0000"/>
           <w:sz w:val="23"/>
           <w:szCs w:val="23"/>
         </w:rPr>
@@ -22801,44 +22810,53 @@
         <w:rPr>
           <w:rStyle w:val="9"/>
           <w:rFonts w:ascii="Georgia" w:hAnsi="Georgia" w:cs="Times New Roman"/>
-          <w:color w:val="2B6DAD"/>
-          <w:sz w:val="23"/>
-          <w:szCs w:val="23"/>
-        </w:rPr>
-        <w:fldChar w:fldCharType="end"/>
-      </w:r>
-      <w:r>
-        <w:rPr>
-          <w:rFonts w:ascii="Georgia" w:hAnsi="Georgia" w:cs="Times New Roman"/>
-          <w:color w:val="333333"/>
-          <w:sz w:val="23"/>
-          <w:szCs w:val="23"/>
-        </w:rPr>
-        <w:br w:type="textWrapping"/>
-      </w:r>
-      <w:r>
-        <w:rPr>
-          <w:rFonts w:ascii="Georgia" w:hAnsi="Georgia" w:cs="Times New Roman"/>
-          <w:color w:val="333333"/>
-          <w:sz w:val="23"/>
-          <w:szCs w:val="23"/>
-        </w:rPr>
-        <w:t> </w:t>
-      </w:r>
-      <w:r>
-        <w:fldChar w:fldCharType="begin"/>
-      </w:r>
-      <w:r>
+          <w:color w:val="FF0000"/>
+          <w:sz w:val="23"/>
+          <w:szCs w:val="23"/>
+        </w:rPr>
+        <w:fldChar w:fldCharType="end"/>
+      </w:r>
+      <w:r>
+        <w:rPr>
+          <w:rFonts w:ascii="Georgia" w:hAnsi="Georgia" w:cs="Times New Roman"/>
+          <w:color w:val="FF0000"/>
+          <w:sz w:val="23"/>
+          <w:szCs w:val="23"/>
+        </w:rPr>
+        <w:br w:type="textWrapping"/>
+      </w:r>
+      <w:r>
+        <w:rPr>
+          <w:rFonts w:ascii="Georgia" w:hAnsi="Georgia" w:cs="Times New Roman"/>
+          <w:color w:val="FF0000"/>
+          <w:sz w:val="23"/>
+          <w:szCs w:val="23"/>
+        </w:rPr>
+        <w:t> </w:t>
+      </w:r>
+      <w:r>
+        <w:rPr>
+          <w:color w:val="FF0000"/>
+        </w:rPr>
+        <w:fldChar w:fldCharType="begin"/>
+      </w:r>
+      <w:r>
+        <w:rPr>
+          <w:color w:val="FF0000"/>
+        </w:rPr>
         <w:instrText xml:space="preserve"> HYPERLINK "http://www.techiedelight.com/print-possible-knights-tours-chessboard/" \h </w:instrText>
       </w:r>
       <w:r>
-        <w:fldChar w:fldCharType="separate"/>
-      </w:r>
-      <w:r>
-        <w:rPr>
-          <w:rStyle w:val="9"/>
-          <w:rFonts w:ascii="Georgia" w:hAnsi="Georgia" w:cs="Times New Roman"/>
-          <w:color w:val="2B6DAD"/>
+        <w:rPr>
+          <w:color w:val="FF0000"/>
+        </w:rPr>
+        <w:fldChar w:fldCharType="separate"/>
+      </w:r>
+      <w:r>
+        <w:rPr>
+          <w:rStyle w:val="9"/>
+          <w:rFonts w:ascii="Georgia" w:hAnsi="Georgia" w:cs="Times New Roman"/>
+          <w:color w:val="FF0000"/>
           <w:sz w:val="23"/>
           <w:szCs w:val="23"/>
         </w:rPr>
@@ -22848,44 +22866,53 @@
         <w:rPr>
           <w:rStyle w:val="9"/>
           <w:rFonts w:ascii="Georgia" w:hAnsi="Georgia" w:cs="Times New Roman"/>
-          <w:color w:val="2B6DAD"/>
-          <w:sz w:val="23"/>
-          <w:szCs w:val="23"/>
-        </w:rPr>
-        <w:fldChar w:fldCharType="end"/>
-      </w:r>
-      <w:r>
-        <w:rPr>
-          <w:rFonts w:ascii="Georgia" w:hAnsi="Georgia" w:cs="Times New Roman"/>
-          <w:color w:val="333333"/>
-          <w:sz w:val="23"/>
-          <w:szCs w:val="23"/>
-        </w:rPr>
-        <w:br w:type="textWrapping"/>
-      </w:r>
-      <w:r>
-        <w:rPr>
-          <w:rFonts w:ascii="Georgia" w:hAnsi="Georgia" w:cs="Times New Roman"/>
-          <w:color w:val="333333"/>
-          <w:sz w:val="23"/>
-          <w:szCs w:val="23"/>
-        </w:rPr>
-        <w:t> </w:t>
-      </w:r>
-      <w:r>
-        <w:fldChar w:fldCharType="begin"/>
-      </w:r>
-      <w:r>
+          <w:color w:val="FF0000"/>
+          <w:sz w:val="23"/>
+          <w:szCs w:val="23"/>
+        </w:rPr>
+        <w:fldChar w:fldCharType="end"/>
+      </w:r>
+      <w:r>
+        <w:rPr>
+          <w:rFonts w:ascii="Georgia" w:hAnsi="Georgia" w:cs="Times New Roman"/>
+          <w:color w:val="FF0000"/>
+          <w:sz w:val="23"/>
+          <w:szCs w:val="23"/>
+        </w:rPr>
+        <w:br w:type="textWrapping"/>
+      </w:r>
+      <w:r>
+        <w:rPr>
+          <w:rFonts w:ascii="Georgia" w:hAnsi="Georgia" w:cs="Times New Roman"/>
+          <w:color w:val="FF0000"/>
+          <w:sz w:val="23"/>
+          <w:szCs w:val="23"/>
+        </w:rPr>
+        <w:t> </w:t>
+      </w:r>
+      <w:r>
+        <w:rPr>
+          <w:color w:val="FF0000"/>
+        </w:rPr>
+        <w:fldChar w:fldCharType="begin"/>
+      </w:r>
+      <w:r>
+        <w:rPr>
+          <w:color w:val="FF0000"/>
+        </w:rPr>
         <w:instrText xml:space="preserve"> HYPERLINK "http://www.techiedelight.com/magnet-puzzle/" \h </w:instrText>
       </w:r>
       <w:r>
-        <w:fldChar w:fldCharType="separate"/>
-      </w:r>
-      <w:r>
-        <w:rPr>
-          <w:rStyle w:val="9"/>
-          <w:rFonts w:ascii="Georgia" w:hAnsi="Georgia" w:cs="Times New Roman"/>
-          <w:color w:val="2B6DAD"/>
+        <w:rPr>
+          <w:color w:val="FF0000"/>
+        </w:rPr>
+        <w:fldChar w:fldCharType="separate"/>
+      </w:r>
+      <w:r>
+        <w:rPr>
+          <w:rStyle w:val="9"/>
+          <w:rFonts w:ascii="Georgia" w:hAnsi="Georgia" w:cs="Times New Roman"/>
+          <w:color w:val="FF0000"/>
           <w:sz w:val="23"/>
           <w:szCs w:val="23"/>
         </w:rPr>
@@ -22895,44 +22922,53 @@
         <w:rPr>
           <w:rStyle w:val="9"/>
           <w:rFonts w:ascii="Georgia" w:hAnsi="Georgia" w:cs="Times New Roman"/>
-          <w:color w:val="2B6DAD"/>
-          <w:sz w:val="23"/>
-          <w:szCs w:val="23"/>
-        </w:rPr>
-        <w:fldChar w:fldCharType="end"/>
-      </w:r>
-      <w:r>
-        <w:rPr>
-          <w:rFonts w:ascii="Georgia" w:hAnsi="Georgia" w:cs="Times New Roman"/>
-          <w:color w:val="333333"/>
-          <w:sz w:val="23"/>
-          <w:szCs w:val="23"/>
-        </w:rPr>
-        <w:br w:type="textWrapping"/>
-      </w:r>
-      <w:r>
-        <w:rPr>
-          <w:rFonts w:ascii="Georgia" w:hAnsi="Georgia" w:cs="Times New Roman"/>
-          <w:color w:val="333333"/>
-          <w:sz w:val="23"/>
-          <w:szCs w:val="23"/>
-        </w:rPr>
-        <w:t> </w:t>
-      </w:r>
-      <w:r>
-        <w:fldChar w:fldCharType="begin"/>
-      </w:r>
-      <w:r>
+          <w:color w:val="FF0000"/>
+          <w:sz w:val="23"/>
+          <w:szCs w:val="23"/>
+        </w:rPr>
+        <w:fldChar w:fldCharType="end"/>
+      </w:r>
+      <w:r>
+        <w:rPr>
+          <w:rFonts w:ascii="Georgia" w:hAnsi="Georgia" w:cs="Times New Roman"/>
+          <w:color w:val="FF0000"/>
+          <w:sz w:val="23"/>
+          <w:szCs w:val="23"/>
+        </w:rPr>
+        <w:br w:type="textWrapping"/>
+      </w:r>
+      <w:r>
+        <w:rPr>
+          <w:rFonts w:ascii="Georgia" w:hAnsi="Georgia" w:cs="Times New Roman"/>
+          <w:color w:val="FF0000"/>
+          <w:sz w:val="23"/>
+          <w:szCs w:val="23"/>
+        </w:rPr>
+        <w:t> </w:t>
+      </w:r>
+      <w:r>
+        <w:rPr>
+          <w:color w:val="FF0000"/>
+        </w:rPr>
+        <w:fldChar w:fldCharType="begin"/>
+      </w:r>
+      <w:r>
+        <w:rPr>
+          <w:color w:val="FF0000"/>
+        </w:rPr>
         <w:instrText xml:space="preserve"> HYPERLINK "http://www.techiedelight.com/find-shortest-path-in-maze/" \h </w:instrText>
       </w:r>
       <w:r>
-        <w:fldChar w:fldCharType="separate"/>
-      </w:r>
-      <w:r>
-        <w:rPr>
-          <w:rStyle w:val="9"/>
-          <w:rFonts w:ascii="Georgia" w:hAnsi="Georgia" w:cs="Times New Roman"/>
-          <w:color w:val="2B6DAD"/>
+        <w:rPr>
+          <w:color w:val="FF0000"/>
+        </w:rPr>
+        <w:fldChar w:fldCharType="separate"/>
+      </w:r>
+      <w:r>
+        <w:rPr>
+          <w:rStyle w:val="9"/>
+          <w:rFonts w:ascii="Georgia" w:hAnsi="Georgia" w:cs="Times New Roman"/>
+          <w:color w:val="FF0000"/>
           <w:sz w:val="23"/>
           <w:szCs w:val="23"/>
         </w:rPr>
@@ -22942,44 +22978,53 @@
         <w:rPr>
           <w:rStyle w:val="9"/>
           <w:rFonts w:ascii="Georgia" w:hAnsi="Georgia" w:cs="Times New Roman"/>
-          <w:color w:val="2B6DAD"/>
-          <w:sz w:val="23"/>
-          <w:szCs w:val="23"/>
-        </w:rPr>
-        <w:fldChar w:fldCharType="end"/>
-      </w:r>
-      <w:r>
-        <w:rPr>
-          <w:rFonts w:ascii="Georgia" w:hAnsi="Georgia" w:cs="Times New Roman"/>
-          <w:color w:val="333333"/>
-          <w:sz w:val="23"/>
-          <w:szCs w:val="23"/>
-        </w:rPr>
-        <w:br w:type="textWrapping"/>
-      </w:r>
-      <w:r>
-        <w:rPr>
-          <w:rFonts w:ascii="Georgia" w:hAnsi="Georgia" w:cs="Times New Roman"/>
-          <w:color w:val="333333"/>
-          <w:sz w:val="23"/>
-          <w:szCs w:val="23"/>
-        </w:rPr>
-        <w:t> </w:t>
-      </w:r>
-      <w:r>
-        <w:fldChar w:fldCharType="begin"/>
-      </w:r>
-      <w:r>
+          <w:color w:val="FF0000"/>
+          <w:sz w:val="23"/>
+          <w:szCs w:val="23"/>
+        </w:rPr>
+        <w:fldChar w:fldCharType="end"/>
+      </w:r>
+      <w:r>
+        <w:rPr>
+          <w:rFonts w:ascii="Georgia" w:hAnsi="Georgia" w:cs="Times New Roman"/>
+          <w:color w:val="FF0000"/>
+          <w:sz w:val="23"/>
+          <w:szCs w:val="23"/>
+        </w:rPr>
+        <w:br w:type="textWrapping"/>
+      </w:r>
+      <w:r>
+        <w:rPr>
+          <w:rFonts w:ascii="Georgia" w:hAnsi="Georgia" w:cs="Times New Roman"/>
+          <w:color w:val="FF0000"/>
+          <w:sz w:val="23"/>
+          <w:szCs w:val="23"/>
+        </w:rPr>
+        <w:t> </w:t>
+      </w:r>
+      <w:r>
+        <w:rPr>
+          <w:color w:val="FF0000"/>
+        </w:rPr>
+        <w:fldChar w:fldCharType="begin"/>
+      </w:r>
+      <w:r>
+        <w:rPr>
+          <w:color w:val="FF0000"/>
+        </w:rPr>
         <w:instrText xml:space="preserve"> HYPERLINK "http://www.techiedelight.com/find-longest-possible-route-matrix/" \h </w:instrText>
       </w:r>
       <w:r>
-        <w:fldChar w:fldCharType="separate"/>
-      </w:r>
-      <w:r>
-        <w:rPr>
-          <w:rStyle w:val="9"/>
-          <w:rFonts w:ascii="Georgia" w:hAnsi="Georgia" w:cs="Times New Roman"/>
-          <w:color w:val="2B6DAD"/>
+        <w:rPr>
+          <w:color w:val="FF0000"/>
+        </w:rPr>
+        <w:fldChar w:fldCharType="separate"/>
+      </w:r>
+      <w:r>
+        <w:rPr>
+          <w:rStyle w:val="9"/>
+          <w:rFonts w:ascii="Georgia" w:hAnsi="Georgia" w:cs="Times New Roman"/>
+          <w:color w:val="FF0000"/>
           <w:sz w:val="23"/>
           <w:szCs w:val="23"/>
         </w:rPr>
@@ -22989,44 +23034,53 @@
         <w:rPr>
           <w:rStyle w:val="9"/>
           <w:rFonts w:ascii="Georgia" w:hAnsi="Georgia" w:cs="Times New Roman"/>
-          <w:color w:val="2B6DAD"/>
-          <w:sz w:val="23"/>
-          <w:szCs w:val="23"/>
-        </w:rPr>
-        <w:fldChar w:fldCharType="end"/>
-      </w:r>
-      <w:r>
-        <w:rPr>
-          <w:rFonts w:ascii="Georgia" w:hAnsi="Georgia" w:cs="Times New Roman"/>
-          <w:color w:val="333333"/>
-          <w:sz w:val="23"/>
-          <w:szCs w:val="23"/>
-        </w:rPr>
-        <w:br w:type="textWrapping"/>
-      </w:r>
-      <w:r>
-        <w:rPr>
-          <w:rFonts w:ascii="Georgia" w:hAnsi="Georgia" w:cs="Times New Roman"/>
-          <w:color w:val="333333"/>
-          <w:sz w:val="23"/>
-          <w:szCs w:val="23"/>
-        </w:rPr>
-        <w:t> </w:t>
-      </w:r>
-      <w:r>
-        <w:fldChar w:fldCharType="begin"/>
-      </w:r>
-      <w:r>
+          <w:color w:val="FF0000"/>
+          <w:sz w:val="23"/>
+          <w:szCs w:val="23"/>
+        </w:rPr>
+        <w:fldChar w:fldCharType="end"/>
+      </w:r>
+      <w:r>
+        <w:rPr>
+          <w:rFonts w:ascii="Georgia" w:hAnsi="Georgia" w:cs="Times New Roman"/>
+          <w:color w:val="FF0000"/>
+          <w:sz w:val="23"/>
+          <w:szCs w:val="23"/>
+        </w:rPr>
+        <w:br w:type="textWrapping"/>
+      </w:r>
+      <w:r>
+        <w:rPr>
+          <w:rFonts w:ascii="Georgia" w:hAnsi="Georgia" w:cs="Times New Roman"/>
+          <w:color w:val="FF0000"/>
+          <w:sz w:val="23"/>
+          <w:szCs w:val="23"/>
+        </w:rPr>
+        <w:t> </w:t>
+      </w:r>
+      <w:r>
+        <w:rPr>
+          <w:color w:val="FF0000"/>
+        </w:rPr>
+        <w:fldChar w:fldCharType="begin"/>
+      </w:r>
+      <w:r>
+        <w:rPr>
+          <w:color w:val="FF0000"/>
+        </w:rPr>
         <w:instrText xml:space="preserve"> HYPERLINK "http://www.techiedelight.com/find-path-source-destination-matrix-satisfies-given-constraints/" \h </w:instrText>
       </w:r>
       <w:r>
-        <w:fldChar w:fldCharType="separate"/>
-      </w:r>
-      <w:r>
-        <w:rPr>
-          <w:rStyle w:val="9"/>
-          <w:rFonts w:ascii="Georgia" w:hAnsi="Georgia" w:cs="Times New Roman"/>
-          <w:color w:val="2B6DAD"/>
+        <w:rPr>
+          <w:color w:val="FF0000"/>
+        </w:rPr>
+        <w:fldChar w:fldCharType="separate"/>
+      </w:r>
+      <w:r>
+        <w:rPr>
+          <w:rStyle w:val="9"/>
+          <w:rFonts w:ascii="Georgia" w:hAnsi="Georgia" w:cs="Times New Roman"/>
+          <w:color w:val="FF0000"/>
           <w:sz w:val="23"/>
           <w:szCs w:val="23"/>
         </w:rPr>
@@ -23036,91 +23090,121 @@
         <w:rPr>
           <w:rStyle w:val="9"/>
           <w:rFonts w:ascii="Georgia" w:hAnsi="Georgia" w:cs="Times New Roman"/>
-          <w:color w:val="2B6DAD"/>
-          <w:sz w:val="23"/>
-          <w:szCs w:val="23"/>
-        </w:rPr>
-        <w:fldChar w:fldCharType="end"/>
-      </w:r>
-      <w:r>
-        <w:rPr>
-          <w:rFonts w:ascii="Georgia" w:hAnsi="Georgia" w:cs="Times New Roman"/>
-          <w:color w:val="333333"/>
-          <w:sz w:val="23"/>
-          <w:szCs w:val="23"/>
-        </w:rPr>
-        <w:br w:type="textWrapping"/>
-      </w:r>
-      <w:r>
-        <w:rPr>
-          <w:rFonts w:ascii="Georgia" w:hAnsi="Georgia" w:cs="Times New Roman"/>
-          <w:color w:val="333333"/>
-          <w:sz w:val="23"/>
-          <w:szCs w:val="23"/>
-        </w:rPr>
-        <w:t> </w:t>
-      </w:r>
-      <w:r>
-        <w:fldChar w:fldCharType="begin"/>
-      </w:r>
-      <w:r>
+          <w:color w:val="FF0000"/>
+          <w:sz w:val="23"/>
+          <w:szCs w:val="23"/>
+        </w:rPr>
+        <w:fldChar w:fldCharType="end"/>
+      </w:r>
+      <w:r>
+        <w:rPr>
+          <w:rFonts w:ascii="Georgia" w:hAnsi="Georgia" w:cs="Times New Roman"/>
+          <w:color w:val="FF0000"/>
+          <w:sz w:val="23"/>
+          <w:szCs w:val="23"/>
+        </w:rPr>
+        <w:br w:type="textWrapping"/>
+      </w:r>
+      <w:r>
+        <w:rPr>
+          <w:rFonts w:ascii="Georgia" w:hAnsi="Georgia" w:cs="Times New Roman"/>
+          <w:color w:val="333333"/>
+          <w:sz w:val="23"/>
+          <w:szCs w:val="23"/>
+        </w:rPr>
+        <w:t> </w:t>
+      </w:r>
+      <w:r>
+        <w:rPr>
+          <w:color w:val="FF0000"/>
+        </w:rPr>
+        <w:fldChar w:fldCharType="begin"/>
+      </w:r>
+      <w:r>
+        <w:rPr>
+          <w:color w:val="FF0000"/>
+        </w:rPr>
         <w:instrText xml:space="preserve"> HYPERLINK "http://www.techiedelight.com/find-total-number-unique-paths-maze-source-destination/" \h </w:instrText>
       </w:r>
       <w:r>
-        <w:fldChar w:fldCharType="separate"/>
-      </w:r>
-      <w:r>
-        <w:rPr>
-          <w:rStyle w:val="9"/>
-          <w:rFonts w:ascii="Georgia" w:hAnsi="Georgia" w:cs="Times New Roman"/>
-          <w:color w:val="2B6DAD"/>
-          <w:sz w:val="23"/>
-          <w:szCs w:val="23"/>
-        </w:rPr>
-        <w:t>Find total number of unique paths in a maze from source to destination</w:t>
-      </w:r>
-      <w:r>
-        <w:rPr>
-          <w:rStyle w:val="9"/>
-          <w:rFonts w:ascii="Georgia" w:hAnsi="Georgia" w:cs="Times New Roman"/>
-          <w:color w:val="2B6DAD"/>
-          <w:sz w:val="23"/>
-          <w:szCs w:val="23"/>
-        </w:rPr>
-        <w:fldChar w:fldCharType="end"/>
-      </w:r>
-      <w:r>
-        <w:rPr>
-          <w:rFonts w:ascii="Georgia" w:hAnsi="Georgia" w:cs="Times New Roman"/>
-          <w:color w:val="333333"/>
-          <w:sz w:val="23"/>
-          <w:szCs w:val="23"/>
-        </w:rPr>
-        <w:br w:type="textWrapping"/>
-      </w:r>
-      <w:r>
-        <w:rPr>
-          <w:rFonts w:ascii="Georgia" w:hAnsi="Georgia" w:cs="Times New Roman"/>
-          <w:color w:val="333333"/>
-          <w:sz w:val="23"/>
-          <w:szCs w:val="23"/>
-        </w:rPr>
-        <w:t> </w:t>
-      </w:r>
-      <w:r>
-        <w:fldChar w:fldCharType="begin"/>
-      </w:r>
-      <w:r>
+        <w:rPr>
+          <w:color w:val="FF0000"/>
+        </w:rPr>
+        <w:fldChar w:fldCharType="separate"/>
+      </w:r>
+      <w:r>
+        <w:rPr>
+          <w:rStyle w:val="9"/>
+          <w:rFonts w:ascii="Georgia" w:hAnsi="Georgia" w:cs="Times New Roman"/>
+          <w:color w:val="FF0000"/>
+          <w:sz w:val="23"/>
+          <w:szCs w:val="23"/>
+        </w:rPr>
+        <w:t xml:space="preserve">Find total number of unique paths in a maze from source to </w:t>
+      </w:r>
+      <w:bookmarkStart w:id="1" w:name="_GoBack"/>
+      <w:bookmarkEnd w:id="1"/>
+      <w:r>
+        <w:rPr>
+          <w:rStyle w:val="9"/>
+          <w:rFonts w:ascii="Georgia" w:hAnsi="Georgia" w:cs="Times New Roman"/>
+          <w:color w:val="FF0000"/>
+          <w:sz w:val="23"/>
+          <w:szCs w:val="23"/>
+        </w:rPr>
+        <w:t>destination</w:t>
+      </w:r>
+      <w:r>
+        <w:rPr>
+          <w:rStyle w:val="9"/>
+          <w:rFonts w:ascii="Georgia" w:hAnsi="Georgia" w:cs="Times New Roman"/>
+          <w:color w:val="FF0000"/>
+          <w:sz w:val="23"/>
+          <w:szCs w:val="23"/>
+        </w:rPr>
+        <w:fldChar w:fldCharType="end"/>
+      </w:r>
+      <w:r>
+        <w:rPr>
+          <w:rFonts w:ascii="Georgia" w:hAnsi="Georgia" w:cs="Times New Roman"/>
+          <w:color w:val="FF0000"/>
+          <w:sz w:val="23"/>
+          <w:szCs w:val="23"/>
+        </w:rPr>
+        <w:br w:type="textWrapping"/>
+      </w:r>
+      <w:r>
+        <w:rPr>
+          <w:rFonts w:ascii="Georgia" w:hAnsi="Georgia" w:cs="Times New Roman"/>
+          <w:color w:val="FF0000"/>
+          <w:sz w:val="23"/>
+          <w:szCs w:val="23"/>
+        </w:rPr>
+        <w:t> </w:t>
+      </w:r>
+      <w:r>
+        <w:rPr>
+          <w:color w:val="FF0000"/>
+        </w:rPr>
+        <w:fldChar w:fldCharType="begin"/>
+      </w:r>
+      <w:r>
+        <w:rPr>
+          <w:color w:val="FF0000"/>
+        </w:rPr>
         <w:instrText xml:space="preserve"> HYPERLINK "http://www.techiedelight.com/print-all-hamiltonian-path-present-in-a-graph/" \h </w:instrText>
       </w:r>
       <w:r>
-        <w:fldChar w:fldCharType="separate"/>
-      </w:r>
-      <w:r>
-        <w:rPr>
-          <w:rStyle w:val="9"/>
-          <w:rFonts w:ascii="Georgia" w:hAnsi="Georgia" w:cs="Times New Roman"/>
-          <w:color w:val="2B6DAD"/>
+        <w:rPr>
+          <w:color w:val="FF0000"/>
+        </w:rPr>
+        <w:fldChar w:fldCharType="separate"/>
+      </w:r>
+      <w:r>
+        <w:rPr>
+          <w:rStyle w:val="9"/>
+          <w:rFonts w:ascii="Georgia" w:hAnsi="Georgia" w:cs="Times New Roman"/>
+          <w:color w:val="FF0000"/>
           <w:sz w:val="23"/>
           <w:szCs w:val="23"/>
         </w:rPr>
@@ -23130,7 +23214,7 @@
         <w:rPr>
           <w:rStyle w:val="9"/>
           <w:rFonts w:ascii="Georgia" w:hAnsi="Georgia" w:cs="Times New Roman"/>
-          <w:color w:val="2B6DAD"/>
+          <w:color w:val="FF0000"/>
           <w:sz w:val="23"/>
           <w:szCs w:val="23"/>
         </w:rPr>
@@ -38957,7 +39041,6 @@
         </w:rPr>
         <w:br w:type="textWrapping"/>
       </w:r>
-      <w:bookmarkStart w:id="1" w:name="_GoBack"/>
       <w:r>
         <w:rPr>
           <w:rFonts w:ascii="Georgia" w:hAnsi="Georgia" w:cs="Times New Roman"/>
@@ -38969,7 +39052,6 @@
         </w:rPr>
         <w:t> Sorting</w:t>
       </w:r>
-      <w:bookmarkEnd w:id="1"/>
     </w:p>
     <w:p>
       <w:pPr>
@@ -47714,6 +47796,7 @@
   <w:style w:type="character" w:customStyle="1" w:styleId="14">
     <w:name w:val="Heading 2 Char"/>
     <w:link w:val="2"/>
+    <w:qFormat/>
     <w:uiPriority w:val="0"/>
     <w:rPr>
       <w:b/>

</xml_diff>